<commit_message>
Changes of task1 solution Better final solition .pdf file
</commit_message>
<xml_diff>
--- a/task/Product Analyst.docx
+++ b/task/Product Analyst.docx
@@ -3,23 +3,56 @@
 <w:document xmlns:wpc="http://schemas.microsoft.com/office/word/2010/wordprocessingCanvas" xmlns:mc="http://schemas.openxmlformats.org/markup-compatibility/2006" xmlns:o="urn:schemas-microsoft-com:office:office" xmlns:r="http://schemas.openxmlformats.org/officeDocument/2006/relationships" xmlns:m="http://schemas.openxmlformats.org/officeDocument/2006/math" xmlns:v="urn:schemas-microsoft-com:vml" xmlns:wp14="http://schemas.microsoft.com/office/word/2010/wordprocessingDrawing" xmlns:wp="http://schemas.openxmlformats.org/drawingml/2006/wordprocessingDrawing" xmlns:w10="urn:schemas-microsoft-com:office:word" xmlns:w="http://schemas.openxmlformats.org/wordprocessingml/2006/main" xmlns:w14="http://schemas.microsoft.com/office/word/2010/wordml" xmlns:w15="http://schemas.microsoft.com/office/word/2012/wordml" xmlns:wpg="http://schemas.microsoft.com/office/word/2010/wordprocessingGroup" xmlns:wpi="http://schemas.microsoft.com/office/word/2010/wordprocessingInk" xmlns:wne="http://schemas.microsoft.com/office/word/2006/wordml" xmlns:wps="http://schemas.microsoft.com/office/word/2010/wordprocessingShape" mc:Ignorable="w14 w15 wp14">
   <w:body>
     <w:p>
-      <w:r>
+      <w:pPr>
+        <w:rPr>
+          <w:i/>
+        </w:rPr>
+      </w:pPr>
+      <w:r>
+        <w:rPr>
+          <w:i/>
+        </w:rPr>
         <w:t>Добрый день!</w:t>
       </w:r>
     </w:p>
-    <w:p/>
-    <w:p>
-      <w:r>
+    <w:p>
+      <w:pPr>
+        <w:rPr>
+          <w:i/>
+        </w:rPr>
+      </w:pPr>
+    </w:p>
+    <w:p>
+      <w:pPr>
+        <w:rPr>
+          <w:i/>
+        </w:rPr>
+      </w:pPr>
+      <w:r>
+        <w:rPr>
+          <w:i/>
+        </w:rPr>
         <w:t xml:space="preserve">Спасибо за интерес к нашей </w:t>
       </w:r>
       <w:proofErr w:type="gramStart"/>
       <w:r>
+        <w:rPr>
+          <w:i/>
+        </w:rPr>
         <w:t>вакансии..</w:t>
       </w:r>
       <w:proofErr w:type="gramEnd"/>
     </w:p>
     <w:p>
-      <w:r>
+      <w:pPr>
+        <w:rPr>
+          <w:i/>
+        </w:rPr>
+      </w:pPr>
+      <w:r>
+        <w:rPr>
+          <w:i/>
+        </w:rPr>
         <w:t>Мы хотели бы предложить вам выполнить тестовое задание, состоящее из трех пунктов:</w:t>
       </w:r>
     </w:p>
@@ -30,13 +63,24 @@
           <w:ilvl w:val="0"/>
           <w:numId w:val="1"/>
         </w:numPr>
-      </w:pPr>
-      <w:r>
+        <w:ind w:left="0" w:firstLine="0"/>
+        <w:rPr>
+          <w:b/>
+          <w:i/>
+        </w:rPr>
+      </w:pPr>
+      <w:r>
+        <w:rPr>
+          <w:b/>
+          <w:i/>
+        </w:rPr>
         <w:t xml:space="preserve">Даны две таблицы: </w:t>
       </w:r>
       <w:hyperlink r:id="rId5" w:anchor="!17/5d361">
         <w:r>
           <w:rPr>
+            <w:b/>
+            <w:i/>
             <w:color w:val="1155CC"/>
             <w:u w:val="single"/>
           </w:rPr>
@@ -44,10 +88,68 @@
         </w:r>
       </w:hyperlink>
       <w:r>
+        <w:rPr>
+          <w:b/>
+          <w:i/>
+        </w:rPr>
         <w:t>. При помощи SQL-запросов получить: топ-5 тегов (название, число упоминаний), которые чаще всего встречаются в постах; пост с наибольшим количеством тегов. Результаты представить в виде текстового файла либо ссылки на sqlfiddle.com.</w:t>
       </w:r>
     </w:p>
-    <w:p/>
+    <w:p>
+      <w:pPr>
+        <w:pStyle w:val="1"/>
+        <w:spacing w:after="0"/>
+        <w:rPr>
+          <w:rStyle w:val="a8"/>
+          <w:b/>
+          <w:i w:val="0"/>
+          <w:iCs w:val="0"/>
+          <w:color w:val="auto"/>
+          <w:sz w:val="22"/>
+          <w:szCs w:val="22"/>
+        </w:rPr>
+      </w:pPr>
+      <w:r>
+        <w:rPr>
+          <w:b/>
+          <w:sz w:val="22"/>
+          <w:szCs w:val="22"/>
+        </w:rPr>
+        <w:t>SOLUTION</w:t>
+      </w:r>
+      <w:r>
+        <w:rPr>
+          <w:rStyle w:val="a8"/>
+          <w:b/>
+          <w:i w:val="0"/>
+          <w:iCs w:val="0"/>
+          <w:color w:val="auto"/>
+          <w:sz w:val="22"/>
+          <w:szCs w:val="22"/>
+        </w:rPr>
+        <w:t xml:space="preserve"> </w:t>
+      </w:r>
+      <w:r>
+        <w:rPr>
+          <w:rStyle w:val="a8"/>
+          <w:b/>
+          <w:i w:val="0"/>
+          <w:iCs w:val="0"/>
+          <w:color w:val="auto"/>
+          <w:sz w:val="22"/>
+          <w:szCs w:val="22"/>
+        </w:rPr>
+        <w:t>1</w:t>
+      </w:r>
+      <w:r>
+        <w:rPr>
+          <w:b/>
+          <w:sz w:val="22"/>
+          <w:szCs w:val="22"/>
+        </w:rPr>
+        <w:t>:</w:t>
+      </w:r>
+    </w:p>
     <w:p>
       <w:pPr>
         <w:pStyle w:val="a5"/>
@@ -253,7 +355,7 @@
         <w:ind w:left="0"/>
         <w:rPr>
           <w:rFonts w:ascii="Consolas" w:hAnsi="Consolas" w:cs="Consolas"/>
-          <w:lang w:val="en-US"/>
+          <w:lang w:val="ru-RU"/>
         </w:rPr>
       </w:pPr>
       <w:hyperlink r:id="rId6" w:anchor="!17/5d361/4465/0" w:history="1">
@@ -766,17 +868,7 @@
             <w:rFonts w:ascii="Consolas" w:hAnsi="Consolas" w:cs="Consolas"/>
             <w:lang w:val="en-US"/>
           </w:rPr>
-          <w:t>LIN</w:t>
-        </w:r>
-        <w:bookmarkStart w:id="0" w:name="_GoBack"/>
-        <w:bookmarkEnd w:id="0"/>
-        <w:r>
-          <w:rPr>
-            <w:rStyle w:val="a6"/>
-            <w:rFonts w:ascii="Consolas" w:hAnsi="Consolas" w:cs="Consolas"/>
-            <w:lang w:val="en-US"/>
-          </w:rPr>
-          <w:t>K</w:t>
+          <w:t>LINK</w:t>
         </w:r>
       </w:hyperlink>
     </w:p>
@@ -930,15 +1022,26 @@
           <w:ilvl w:val="0"/>
           <w:numId w:val="1"/>
         </w:numPr>
-      </w:pPr>
-      <w:bookmarkStart w:id="1" w:name="_1n105ipkvmj8" w:colFirst="0" w:colLast="0"/>
-      <w:bookmarkEnd w:id="1"/>
-      <w:r>
+        <w:ind w:left="0" w:firstLine="0"/>
+        <w:rPr>
+          <w:b/>
+          <w:i/>
+        </w:rPr>
+      </w:pPr>
+      <w:bookmarkStart w:id="0" w:name="_1n105ipkvmj8" w:colFirst="0" w:colLast="0"/>
+      <w:bookmarkEnd w:id="0"/>
+      <w:r>
+        <w:rPr>
+          <w:b/>
+          <w:i/>
+        </w:rPr>
         <w:t xml:space="preserve">Проанализировать </w:t>
       </w:r>
       <w:hyperlink r:id="rId8">
         <w:r>
           <w:rPr>
+            <w:b/>
+            <w:i/>
             <w:color w:val="1155CC"/>
             <w:u w:val="single"/>
           </w:rPr>
@@ -946,57 +1049,185 @@
         </w:r>
       </w:hyperlink>
       <w:r>
+        <w:rPr>
+          <w:b/>
+          <w:i/>
+        </w:rPr>
         <w:t xml:space="preserve"> при помощи языка </w:t>
       </w:r>
       <w:proofErr w:type="spellStart"/>
       <w:r>
+        <w:rPr>
+          <w:b/>
+          <w:i/>
+        </w:rPr>
         <w:t>Python</w:t>
       </w:r>
       <w:proofErr w:type="spellEnd"/>
       <w:r>
+        <w:rPr>
+          <w:b/>
+          <w:i/>
+        </w:rPr>
         <w:t xml:space="preserve"> (допускается и рекомендуется использование дополнительных библиотек): вычисление среднего, максимального/минимального значений, медианы, моды числовых значений как для всего массива в целом, так и для каждого типа контента (столбец </w:t>
       </w:r>
       <w:proofErr w:type="spellStart"/>
       <w:r>
+        <w:rPr>
+          <w:b/>
+          <w:i/>
+        </w:rPr>
         <w:t>Type</w:t>
       </w:r>
       <w:proofErr w:type="spellEnd"/>
       <w:r>
+        <w:rPr>
+          <w:b/>
+          <w:i/>
+        </w:rPr>
         <w:t xml:space="preserve">) в отдельности. Найти самый популярный объект в выборке, объяснить почему. Решение предоставить в </w:t>
       </w:r>
       <w:proofErr w:type="gramStart"/>
       <w:r>
-        <w:t>виде .</w:t>
+        <w:rPr>
+          <w:b/>
+          <w:i/>
+        </w:rPr>
+        <w:t>в</w:t>
+      </w:r>
+      <w:r>
+        <w:rPr>
+          <w:b/>
+          <w:i/>
+        </w:rPr>
+        <w:t>иде .</w:t>
       </w:r>
       <w:proofErr w:type="spellStart"/>
       <w:r>
+        <w:rPr>
+          <w:b/>
+          <w:i/>
+        </w:rPr>
         <w:t>py</w:t>
       </w:r>
       <w:proofErr w:type="spellEnd"/>
       <w:proofErr w:type="gramEnd"/>
       <w:r>
+        <w:rPr>
+          <w:b/>
+          <w:i/>
+        </w:rPr>
         <w:t>/.</w:t>
       </w:r>
       <w:proofErr w:type="spellStart"/>
       <w:r>
+        <w:rPr>
+          <w:b/>
+          <w:i/>
+        </w:rPr>
         <w:t>ipynb</w:t>
       </w:r>
       <w:proofErr w:type="spellEnd"/>
       <w:r>
+        <w:rPr>
+          <w:b/>
+          <w:i/>
+        </w:rPr>
         <w:t xml:space="preserve"> файла на </w:t>
       </w:r>
       <w:proofErr w:type="spellStart"/>
       <w:r>
+        <w:rPr>
+          <w:b/>
+          <w:i/>
+        </w:rPr>
         <w:t>github</w:t>
       </w:r>
       <w:proofErr w:type="spellEnd"/>
       <w:r>
-        <w:t xml:space="preserve">. </w:t>
-      </w:r>
-    </w:p>
-    <w:p>
-      <w:bookmarkStart w:id="2" w:name="_g7ri1yatn4wd" w:colFirst="0" w:colLast="0"/>
-      <w:bookmarkEnd w:id="2"/>
+        <w:rPr>
+          <w:b/>
+          <w:i/>
+        </w:rPr>
+        <w:t>.</w:t>
+      </w:r>
+    </w:p>
+    <w:p>
+      <w:pPr>
+        <w:pStyle w:val="1"/>
+        <w:spacing w:after="0"/>
+        <w:rPr>
+          <w:rStyle w:val="a8"/>
+          <w:b/>
+          <w:i w:val="0"/>
+          <w:iCs w:val="0"/>
+          <w:color w:val="auto"/>
+          <w:sz w:val="22"/>
+          <w:szCs w:val="22"/>
+        </w:rPr>
+      </w:pPr>
+      <w:r>
+        <w:rPr>
+          <w:b/>
+          <w:sz w:val="22"/>
+          <w:szCs w:val="22"/>
+        </w:rPr>
+        <w:t>SOLUTION</w:t>
+      </w:r>
+      <w:r>
+        <w:rPr>
+          <w:rStyle w:val="a8"/>
+          <w:b/>
+          <w:i w:val="0"/>
+          <w:iCs w:val="0"/>
+          <w:color w:val="auto"/>
+          <w:sz w:val="22"/>
+          <w:szCs w:val="22"/>
+        </w:rPr>
+        <w:t xml:space="preserve"> </w:t>
+      </w:r>
+      <w:r>
+        <w:rPr>
+          <w:rStyle w:val="a8"/>
+          <w:b/>
+          <w:i w:val="0"/>
+          <w:iCs w:val="0"/>
+          <w:color w:val="auto"/>
+          <w:sz w:val="22"/>
+          <w:szCs w:val="22"/>
+        </w:rPr>
+        <w:t>2</w:t>
+      </w:r>
+      <w:r>
+        <w:rPr>
+          <w:b/>
+          <w:sz w:val="22"/>
+          <w:szCs w:val="22"/>
+        </w:rPr>
+        <w:t>:</w:t>
+      </w:r>
+    </w:p>
+    <w:p>
+      <w:pPr>
+        <w:pStyle w:val="a5"/>
+        <w:numPr>
+          <w:ilvl w:val="0"/>
+          <w:numId w:val="2"/>
+        </w:numPr>
+        <w:ind w:left="0" w:firstLine="0"/>
+      </w:pPr>
+      <w:hyperlink r:id="rId9" w:history="1">
+        <w:r>
+          <w:rPr>
+            <w:rStyle w:val="a6"/>
+          </w:rPr>
+          <w:t>LINK</w:t>
+        </w:r>
+      </w:hyperlink>
+    </w:p>
+    <w:p>
+      <w:bookmarkStart w:id="1" w:name="_g7ri1yatn4wd" w:colFirst="0" w:colLast="0"/>
+      <w:bookmarkEnd w:id="1"/>
     </w:p>
     <w:p>
       <w:pPr>
@@ -1004,13 +1235,26 @@
           <w:ilvl w:val="0"/>
           <w:numId w:val="1"/>
         </w:numPr>
-      </w:pPr>
-      <w:r>
+        <w:ind w:left="0" w:firstLine="0"/>
+        <w:rPr>
+          <w:rStyle w:val="a8"/>
+          <w:b/>
+          <w:iCs w:val="0"/>
+          <w:color w:val="auto"/>
+        </w:rPr>
+      </w:pPr>
+      <w:r>
+        <w:rPr>
+          <w:b/>
+          <w:i/>
+        </w:rPr>
         <w:t xml:space="preserve">Установите </w:t>
       </w:r>
-      <w:hyperlink r:id="rId9">
+      <w:hyperlink r:id="rId10">
         <w:r>
           <w:rPr>
+            <w:b/>
+            <w:i/>
             <w:color w:val="1155CC"/>
             <w:u w:val="single"/>
           </w:rPr>
@@ -1018,45 +1262,169 @@
         </w:r>
       </w:hyperlink>
       <w:r>
+        <w:rPr>
+          <w:b/>
+          <w:i/>
+        </w:rPr>
         <w:t xml:space="preserve">. Назовите по 3 ключевых показателя, которые должны учитывать </w:t>
       </w:r>
       <w:proofErr w:type="spellStart"/>
       <w:r>
+        <w:rPr>
+          <w:b/>
+          <w:i/>
+        </w:rPr>
         <w:t>product</w:t>
       </w:r>
       <w:proofErr w:type="spellEnd"/>
       <w:r>
+        <w:rPr>
+          <w:b/>
+          <w:i/>
+        </w:rPr>
         <w:t>-менеджеры, редакция и маркетинг.</w:t>
       </w:r>
     </w:p>
+    <w:p>
+      <w:pPr>
+        <w:pStyle w:val="1"/>
+        <w:spacing w:after="0"/>
+        <w:rPr>
+          <w:rStyle w:val="a8"/>
+          <w:b/>
+          <w:i w:val="0"/>
+          <w:iCs w:val="0"/>
+          <w:color w:val="auto"/>
+          <w:sz w:val="22"/>
+          <w:szCs w:val="22"/>
+        </w:rPr>
+      </w:pPr>
+      <w:r>
+        <w:rPr>
+          <w:b/>
+          <w:sz w:val="22"/>
+          <w:szCs w:val="22"/>
+        </w:rPr>
+        <w:t>SOLUTION</w:t>
+      </w:r>
+      <w:r>
+        <w:rPr>
+          <w:rStyle w:val="a8"/>
+          <w:b/>
+          <w:i w:val="0"/>
+          <w:iCs w:val="0"/>
+          <w:color w:val="auto"/>
+          <w:sz w:val="22"/>
+          <w:szCs w:val="22"/>
+        </w:rPr>
+        <w:t xml:space="preserve"> </w:t>
+      </w:r>
+      <w:r>
+        <w:rPr>
+          <w:rStyle w:val="a8"/>
+          <w:b/>
+          <w:i w:val="0"/>
+          <w:iCs w:val="0"/>
+          <w:color w:val="auto"/>
+          <w:sz w:val="22"/>
+          <w:szCs w:val="22"/>
+        </w:rPr>
+        <w:t>3</w:t>
+      </w:r>
+      <w:r>
+        <w:rPr>
+          <w:b/>
+          <w:sz w:val="22"/>
+          <w:szCs w:val="22"/>
+        </w:rPr>
+        <w:t>:</w:t>
+      </w:r>
+    </w:p>
+    <w:p>
+      <w:pPr>
+        <w:pStyle w:val="a5"/>
+        <w:numPr>
+          <w:ilvl w:val="0"/>
+          <w:numId w:val="2"/>
+        </w:numPr>
+        <w:ind w:left="0" w:firstLine="0"/>
+        <w:rPr>
+          <w:i/>
+        </w:rPr>
+      </w:pPr>
+      <w:r>
+        <w:rPr>
+          <w:i/>
+          <w:lang w:val="en-US"/>
+        </w:rPr>
+        <w:t>Blah</w:t>
+      </w:r>
+      <w:bookmarkStart w:id="2" w:name="_GoBack"/>
+      <w:bookmarkEnd w:id="2"/>
+    </w:p>
     <w:p/>
     <w:p>
-      <w:r>
+      <w:pPr>
+        <w:rPr>
+          <w:i/>
+        </w:rPr>
+      </w:pPr>
+      <w:r>
+        <w:rPr>
+          <w:i/>
+        </w:rPr>
         <w:t xml:space="preserve">Ограничение по срокам выполнения: </w:t>
       </w:r>
       <w:r>
         <w:rPr>
           <w:b/>
+          <w:i/>
         </w:rPr>
         <w:t>2 дня</w:t>
       </w:r>
       <w:r>
+        <w:rPr>
+          <w:i/>
+        </w:rPr>
         <w:t>.</w:t>
       </w:r>
     </w:p>
     <w:p>
-      <w:r>
+      <w:pPr>
+        <w:rPr>
+          <w:i/>
+        </w:rPr>
+      </w:pPr>
+      <w:r>
+        <w:rPr>
+          <w:i/>
+        </w:rPr>
         <w:t>Если у вас есть какие-то вопросы - задавайте, постараюсь на них ответить.</w:t>
       </w:r>
     </w:p>
-    <w:p/>
-    <w:p>
-      <w:r>
+    <w:p>
+      <w:pPr>
+        <w:rPr>
+          <w:i/>
+        </w:rPr>
+      </w:pPr>
+    </w:p>
+    <w:p>
+      <w:pPr>
+        <w:rPr>
+          <w:i/>
+        </w:rPr>
+      </w:pPr>
+      <w:r>
+        <w:rPr>
+          <w:i/>
+        </w:rPr>
         <w:t xml:space="preserve">Выполненное задание направляйте на почту: </w:t>
       </w:r>
-      <w:hyperlink r:id="rId10">
+      <w:hyperlink r:id="rId11">
         <w:r>
           <w:rPr>
+            <w:i/>
             <w:color w:val="1155CC"/>
             <w:u w:val="single"/>
           </w:rPr>
@@ -1065,7 +1433,15 @@
       </w:hyperlink>
     </w:p>
     <w:p>
-      <w:r>
+      <w:pPr>
+        <w:rPr>
+          <w:i/>
+        </w:rPr>
+      </w:pPr>
+      <w:r>
+        <w:rPr>
+          <w:i/>
+        </w:rPr>
         <w:t>Обратную связь по выполненным заданиям мы даём в течение 3 рабочих дней с момента получения.</w:t>
       </w:r>
     </w:p>
@@ -1102,7 +1478,7 @@
         <v:path o:extrusionok="f" gradientshapeok="t" o:connecttype="rect"/>
         <o:lock v:ext="edit" aspectratio="t"/>
       </v:shapetype>
-      <v:shape id="_x0000_i1053" type="#_x0000_t75" style="width:30pt;height:30pt" o:bullet="t">
+      <v:shape id="_x0000_i1056" type="#_x0000_t75" style="width:30pt;height:30pt" o:bullet="t">
         <v:imagedata r:id="rId1" o:title="1f438"/>
       </v:shape>
     </w:pict>
@@ -1110,7 +1486,7 @@
   <w:abstractNum w:abstractNumId="0">
     <w:nsid w:val="30463112"/>
     <w:multiLevelType w:val="hybridMultilevel"/>
-    <w:tmpl w:val="705CDCB8"/>
+    <w:tmpl w:val="80CC9136"/>
     <w:lvl w:ilvl="0" w:tplc="159EA68C">
       <w:start w:val="1"/>
       <w:numFmt w:val="bullet"/>
@@ -1232,7 +1608,7 @@
       <w:lvlText w:val="%1."/>
       <w:lvlJc w:val="left"/>
       <w:pPr>
-        <w:ind w:left="720" w:hanging="360"/>
+        <w:ind w:left="502" w:hanging="360"/>
       </w:pPr>
       <w:rPr>
         <w:u w:val="none"/>
@@ -1244,7 +1620,7 @@
       <w:lvlText w:val="%2."/>
       <w:lvlJc w:val="left"/>
       <w:pPr>
-        <w:ind w:left="1440" w:hanging="360"/>
+        <w:ind w:left="1222" w:hanging="360"/>
       </w:pPr>
       <w:rPr>
         <w:u w:val="none"/>
@@ -1256,7 +1632,7 @@
       <w:lvlText w:val="%3."/>
       <w:lvlJc w:val="right"/>
       <w:pPr>
-        <w:ind w:left="2160" w:hanging="360"/>
+        <w:ind w:left="1942" w:hanging="360"/>
       </w:pPr>
       <w:rPr>
         <w:u w:val="none"/>
@@ -1268,7 +1644,7 @@
       <w:lvlText w:val="%4."/>
       <w:lvlJc w:val="left"/>
       <w:pPr>
-        <w:ind w:left="2880" w:hanging="360"/>
+        <w:ind w:left="2662" w:hanging="360"/>
       </w:pPr>
       <w:rPr>
         <w:u w:val="none"/>
@@ -1280,7 +1656,7 @@
       <w:lvlText w:val="%5."/>
       <w:lvlJc w:val="left"/>
       <w:pPr>
-        <w:ind w:left="3600" w:hanging="360"/>
+        <w:ind w:left="3382" w:hanging="360"/>
       </w:pPr>
       <w:rPr>
         <w:u w:val="none"/>
@@ -1292,7 +1668,7 @@
       <w:lvlText w:val="%6."/>
       <w:lvlJc w:val="right"/>
       <w:pPr>
-        <w:ind w:left="4320" w:hanging="360"/>
+        <w:ind w:left="4102" w:hanging="360"/>
       </w:pPr>
       <w:rPr>
         <w:u w:val="none"/>
@@ -1304,7 +1680,7 @@
       <w:lvlText w:val="%7."/>
       <w:lvlJc w:val="left"/>
       <w:pPr>
-        <w:ind w:left="5040" w:hanging="360"/>
+        <w:ind w:left="4822" w:hanging="360"/>
       </w:pPr>
       <w:rPr>
         <w:u w:val="none"/>
@@ -1316,7 +1692,7 @@
       <w:lvlText w:val="%8."/>
       <w:lvlJc w:val="left"/>
       <w:pPr>
-        <w:ind w:left="5760" w:hanging="360"/>
+        <w:ind w:left="5542" w:hanging="360"/>
       </w:pPr>
       <w:rPr>
         <w:u w:val="none"/>
@@ -1328,7 +1704,7 @@
       <w:lvlText w:val="%9."/>
       <w:lvlJc w:val="right"/>
       <w:pPr>
-        <w:ind w:left="6480" w:hanging="360"/>
+        <w:ind w:left="6262" w:hanging="360"/>
       </w:pPr>
       <w:rPr>
         <w:u w:val="none"/>
@@ -1828,6 +2204,28 @@
       <w:color w:val="666666"/>
     </w:rPr>
   </w:style>
+  <w:style w:type="paragraph" w:styleId="7">
+    <w:name w:val="heading 7"/>
+    <w:basedOn w:val="a"/>
+    <w:next w:val="a"/>
+    <w:link w:val="70"/>
+    <w:uiPriority w:val="9"/>
+    <w:unhideWhenUsed/>
+    <w:qFormat/>
+    <w:rsid w:val="0034695D"/>
+    <w:pPr>
+      <w:keepNext/>
+      <w:keepLines/>
+      <w:spacing w:before="40"/>
+      <w:outlineLvl w:val="6"/>
+    </w:pPr>
+    <w:rPr>
+      <w:rFonts w:asciiTheme="majorHAnsi" w:eastAsiaTheme="majorEastAsia" w:hAnsiTheme="majorHAnsi" w:cstheme="majorBidi"/>
+      <w:i/>
+      <w:iCs/>
+      <w:color w:val="243F60" w:themeColor="accent1" w:themeShade="7F"/>
+    </w:rPr>
+  </w:style>
   <w:style w:type="character" w:default="1" w:styleId="a0">
     <w:name w:val="Default Paragraph Font"/>
     <w:uiPriority w:val="1"/>
@@ -1915,6 +2313,43 @@
     <w:rPr>
       <w:color w:val="0000FF" w:themeColor="hyperlink"/>
       <w:u w:val="single"/>
+    </w:rPr>
+  </w:style>
+  <w:style w:type="character" w:styleId="a7">
+    <w:name w:val="FollowedHyperlink"/>
+    <w:basedOn w:val="a0"/>
+    <w:uiPriority w:val="99"/>
+    <w:semiHidden/>
+    <w:unhideWhenUsed/>
+    <w:rsid w:val="0034695D"/>
+    <w:rPr>
+      <w:color w:val="800080" w:themeColor="followedHyperlink"/>
+      <w:u w:val="single"/>
+    </w:rPr>
+  </w:style>
+  <w:style w:type="character" w:styleId="a8">
+    <w:name w:val="Intense Emphasis"/>
+    <w:basedOn w:val="a0"/>
+    <w:uiPriority w:val="21"/>
+    <w:qFormat/>
+    <w:rsid w:val="0034695D"/>
+    <w:rPr>
+      <w:i/>
+      <w:iCs/>
+      <w:color w:val="4F81BD" w:themeColor="accent1"/>
+    </w:rPr>
+  </w:style>
+  <w:style w:type="character" w:customStyle="1" w:styleId="70">
+    <w:name w:val="Заголовок 7 Знак"/>
+    <w:basedOn w:val="a0"/>
+    <w:link w:val="7"/>
+    <w:uiPriority w:val="9"/>
+    <w:rsid w:val="0034695D"/>
+    <w:rPr>
+      <w:rFonts w:asciiTheme="majorHAnsi" w:eastAsiaTheme="majorEastAsia" w:hAnsiTheme="majorHAnsi" w:cstheme="majorBidi"/>
+      <w:i/>
+      <w:iCs/>
+      <w:color w:val="243F60" w:themeColor="accent1" w:themeShade="7F"/>
     </w:rPr>
   </w:style>
 </w:styles>

</xml_diff>

<commit_message>
Modified task .pdf and .docx.
</commit_message>
<xml_diff>
--- a/task/Product Analyst.docx
+++ b/task/Product Analyst.docx
@@ -4,6 +4,13 @@
   <w:body>
     <w:sdt>
       <w:sdtPr>
+        <w:rPr>
+          <w:rFonts w:ascii="Arial" w:eastAsia="Arial" w:hAnsi="Arial" w:cs="Arial"/>
+          <w:color w:val="auto"/>
+          <w:sz w:val="22"/>
+          <w:szCs w:val="22"/>
+          <w:lang w:val="ru"/>
+        </w:rPr>
         <w:id w:val="289248026"/>
         <w:docPartObj>
           <w:docPartGallery w:val="Table of Contents"/>
@@ -12,13 +19,8 @@
       </w:sdtPr>
       <w:sdtEndPr>
         <w:rPr>
-          <w:rFonts w:ascii="Arial" w:eastAsia="Arial" w:hAnsi="Arial" w:cs="Arial"/>
           <w:b/>
           <w:bCs/>
-          <w:color w:val="auto"/>
-          <w:sz w:val="22"/>
-          <w:szCs w:val="22"/>
-          <w:lang w:val="ru"/>
         </w:rPr>
       </w:sdtEndPr>
       <w:sdtContent>
@@ -37,7 +39,9 @@
               <w:tab w:val="right" w:leader="dot" w:pos="10459"/>
             </w:tabs>
             <w:rPr>
+              <w:rFonts w:asciiTheme="minorHAnsi" w:eastAsiaTheme="minorEastAsia" w:hAnsiTheme="minorHAnsi" w:cstheme="minorBidi"/>
               <w:noProof/>
+              <w:lang w:val="ru-RU"/>
             </w:rPr>
           </w:pPr>
           <w:r>
@@ -49,14 +53,23 @@
           <w:r>
             <w:fldChar w:fldCharType="separate"/>
           </w:r>
-          <w:hyperlink w:anchor="_Toc559996" w:history="1">
+          <w:hyperlink w:anchor="_Toc560707" w:history="1">
             <w:r>
               <w:rPr>
                 <w:rStyle w:val="a6"/>
                 <w:b/>
                 <w:noProof/>
               </w:rPr>
-              <w:t>SOLUTION 1:</w:t>
+              <w:t>Введение</w:t>
+            </w:r>
+            <w:r>
+              <w:rPr>
+                <w:rStyle w:val="a6"/>
+                <w:b/>
+                <w:noProof/>
+                <w:lang w:val="en-US"/>
+              </w:rPr>
+              <w:t>:</w:t>
             </w:r>
             <w:r>
               <w:rPr>
@@ -77,7 +90,7 @@
                 <w:noProof/>
                 <w:webHidden/>
               </w:rPr>
-              <w:instrText xml:space="preserve"> PAGEREF _Toc559996 \h </w:instrText>
+              <w:instrText xml:space="preserve"> PAGEREF _Toc560707 \h </w:instrText>
             </w:r>
             <w:r>
               <w:rPr>
@@ -115,33 +128,19 @@
               <w:tab w:val="right" w:leader="dot" w:pos="10459"/>
             </w:tabs>
             <w:rPr>
+              <w:rFonts w:asciiTheme="minorHAnsi" w:eastAsiaTheme="minorEastAsia" w:hAnsiTheme="minorHAnsi" w:cstheme="minorBidi"/>
               <w:noProof/>
+              <w:lang w:val="ru-RU"/>
             </w:rPr>
           </w:pPr>
-          <w:hyperlink w:anchor="_Toc559997" w:history="1">
+          <w:hyperlink w:anchor="_Toc560708" w:history="1">
             <w:r>
               <w:rPr>
                 <w:rStyle w:val="a6"/>
                 <w:b/>
                 <w:noProof/>
               </w:rPr>
-              <w:t>SOLU</w:t>
-            </w:r>
-            <w:r>
-              <w:rPr>
-                <w:rStyle w:val="a6"/>
-                <w:b/>
-                <w:noProof/>
-              </w:rPr>
-              <w:t>T</w:t>
-            </w:r>
-            <w:r>
-              <w:rPr>
-                <w:rStyle w:val="a6"/>
-                <w:b/>
-                <w:noProof/>
-              </w:rPr>
-              <w:t>ION 2:</w:t>
+              <w:t>SOLUTION 1:</w:t>
             </w:r>
             <w:r>
               <w:rPr>
@@ -162,7 +161,78 @@
                 <w:noProof/>
                 <w:webHidden/>
               </w:rPr>
-              <w:instrText xml:space="preserve"> PAGEREF _Toc559997 \h </w:instrText>
+              <w:instrText xml:space="preserve"> PAGEREF _Toc560708 \h </w:instrText>
+            </w:r>
+            <w:r>
+              <w:rPr>
+                <w:noProof/>
+                <w:webHidden/>
+              </w:rPr>
+            </w:r>
+            <w:r>
+              <w:rPr>
+                <w:noProof/>
+                <w:webHidden/>
+              </w:rPr>
+              <w:fldChar w:fldCharType="separate"/>
+            </w:r>
+            <w:r>
+              <w:rPr>
+                <w:noProof/>
+                <w:webHidden/>
+              </w:rPr>
+              <w:t>1</w:t>
+            </w:r>
+            <w:r>
+              <w:rPr>
+                <w:noProof/>
+                <w:webHidden/>
+              </w:rPr>
+              <w:fldChar w:fldCharType="end"/>
+            </w:r>
+          </w:hyperlink>
+        </w:p>
+        <w:p>
+          <w:pPr>
+            <w:pStyle w:val="10"/>
+            <w:tabs>
+              <w:tab w:val="right" w:leader="dot" w:pos="10459"/>
+            </w:tabs>
+            <w:rPr>
+              <w:rFonts w:asciiTheme="minorHAnsi" w:eastAsiaTheme="minorEastAsia" w:hAnsiTheme="minorHAnsi" w:cstheme="minorBidi"/>
+              <w:noProof/>
+              <w:lang w:val="ru-RU"/>
+            </w:rPr>
+          </w:pPr>
+          <w:hyperlink w:anchor="_Toc560709" w:history="1">
+            <w:r>
+              <w:rPr>
+                <w:rStyle w:val="a6"/>
+                <w:b/>
+                <w:noProof/>
+              </w:rPr>
+              <w:t>SOLUTION 2:</w:t>
+            </w:r>
+            <w:r>
+              <w:rPr>
+                <w:noProof/>
+                <w:webHidden/>
+              </w:rPr>
+              <w:tab/>
+            </w:r>
+            <w:r>
+              <w:rPr>
+                <w:noProof/>
+                <w:webHidden/>
+              </w:rPr>
+              <w:fldChar w:fldCharType="begin"/>
+            </w:r>
+            <w:r>
+              <w:rPr>
+                <w:noProof/>
+                <w:webHidden/>
+              </w:rPr>
+              <w:instrText xml:space="preserve"> PAGEREF _Toc560709 \h </w:instrText>
             </w:r>
             <w:r>
               <w:rPr>
@@ -200,10 +270,12 @@
               <w:tab w:val="right" w:leader="dot" w:pos="10459"/>
             </w:tabs>
             <w:rPr>
+              <w:rFonts w:asciiTheme="minorHAnsi" w:eastAsiaTheme="minorEastAsia" w:hAnsiTheme="minorHAnsi" w:cstheme="minorBidi"/>
               <w:noProof/>
+              <w:lang w:val="ru-RU"/>
             </w:rPr>
           </w:pPr>
-          <w:hyperlink w:anchor="_Toc559998" w:history="1">
+          <w:hyperlink w:anchor="_Toc560710" w:history="1">
             <w:r>
               <w:rPr>
                 <w:rStyle w:val="a6"/>
@@ -231,7 +303,7 @@
                 <w:noProof/>
                 <w:webHidden/>
               </w:rPr>
-              <w:instrText xml:space="preserve"> PAGEREF _Toc559998 \h </w:instrText>
+              <w:instrText xml:space="preserve"> PAGEREF _Toc560710 \h </w:instrText>
             </w:r>
             <w:r>
               <w:rPr>
@@ -275,13 +347,27 @@
     </w:sdt>
     <w:p>
       <w:pPr>
-        <w:rPr>
-          <w:i/>
-        </w:rPr>
-      </w:pPr>
-    </w:p>
-    <w:p>
-      <w:pPr>
+        <w:pStyle w:val="1"/>
+        <w:spacing w:after="0"/>
+        <w:rPr>
+          <w:i/>
+          <w:lang w:val="en-US"/>
+        </w:rPr>
+      </w:pPr>
+      <w:bookmarkStart w:id="0" w:name="_Toc560707"/>
+      <w:r>
+        <w:rPr>
+          <w:b/>
+          <w:sz w:val="22"/>
+          <w:szCs w:val="22"/>
+        </w:rPr>
+        <w:t>Введение</w:t>
+      </w:r>
+      <w:bookmarkEnd w:id="0"/>
+    </w:p>
+    <w:p>
+      <w:pPr>
+        <w:ind w:left="284"/>
         <w:rPr>
           <w:i/>
         </w:rPr>
@@ -295,13 +381,16 @@
     </w:p>
     <w:p>
       <w:pPr>
-        <w:rPr>
-          <w:i/>
-        </w:rPr>
-      </w:pPr>
-    </w:p>
-    <w:p>
-      <w:pPr>
+        <w:ind w:left="284"/>
+        <w:rPr>
+          <w:i/>
+          <w:lang w:val="en-US"/>
+        </w:rPr>
+      </w:pPr>
+    </w:p>
+    <w:p>
+      <w:pPr>
+        <w:ind w:left="284"/>
         <w:rPr>
           <w:i/>
         </w:rPr>
@@ -323,15 +412,109 @@
     </w:p>
     <w:p>
       <w:pPr>
-        <w:rPr>
-          <w:i/>
-        </w:rPr>
-      </w:pPr>
-      <w:r>
-        <w:rPr>
-          <w:i/>
-        </w:rPr>
-        <w:t>Мы хотели бы предложить вам выполнить тестовое задание, состоящее из трех пунктов:</w:t>
+        <w:ind w:left="284"/>
+        <w:rPr>
+          <w:i/>
+        </w:rPr>
+      </w:pPr>
+      <w:r>
+        <w:rPr>
+          <w:i/>
+        </w:rPr>
+        <w:t>Мы хотели бы предложить вам выполнить тестовое зад</w:t>
+      </w:r>
+      <w:r>
+        <w:rPr>
+          <w:i/>
+        </w:rPr>
+        <w:t>ание, состоящее из трех пунктов.</w:t>
+      </w:r>
+    </w:p>
+    <w:p>
+      <w:pPr>
+        <w:ind w:left="284"/>
+        <w:rPr>
+          <w:i/>
+        </w:rPr>
+      </w:pPr>
+      <w:r>
+        <w:rPr>
+          <w:i/>
+        </w:rPr>
+        <w:t xml:space="preserve">Ограничение по срокам выполнения: </w:t>
+      </w:r>
+      <w:r>
+        <w:rPr>
+          <w:b/>
+          <w:i/>
+        </w:rPr>
+        <w:t>2 дня</w:t>
+      </w:r>
+      <w:r>
+        <w:rPr>
+          <w:i/>
+        </w:rPr>
+        <w:t>.</w:t>
+      </w:r>
+    </w:p>
+    <w:p>
+      <w:pPr>
+        <w:ind w:left="284"/>
+        <w:rPr>
+          <w:i/>
+        </w:rPr>
+      </w:pPr>
+      <w:r>
+        <w:rPr>
+          <w:i/>
+        </w:rPr>
+        <w:t>Если у вас есть какие-то вопросы - задавайте, постараюсь на них ответить.</w:t>
+      </w:r>
+    </w:p>
+    <w:p>
+      <w:pPr>
+        <w:ind w:left="284"/>
+        <w:rPr>
+          <w:i/>
+        </w:rPr>
+      </w:pPr>
+    </w:p>
+    <w:p>
+      <w:pPr>
+        <w:ind w:left="284"/>
+        <w:rPr>
+          <w:i/>
+        </w:rPr>
+      </w:pPr>
+      <w:r>
+        <w:rPr>
+          <w:i/>
+        </w:rPr>
+        <w:t xml:space="preserve">Выполненное задание направляйте на почту: </w:t>
+      </w:r>
+      <w:hyperlink r:id="rId8">
+        <w:r>
+          <w:rPr>
+            <w:i/>
+            <w:color w:val="1155CC"/>
+            <w:u w:val="single"/>
+          </w:rPr>
+          <w:t>grekova@sports.ru</w:t>
+        </w:r>
+      </w:hyperlink>
+    </w:p>
+    <w:p>
+      <w:pPr>
+        <w:ind w:left="284"/>
+        <w:rPr>
+          <w:i/>
+        </w:rPr>
+      </w:pPr>
+      <w:r>
+        <w:rPr>
+          <w:i/>
+        </w:rPr>
+        <w:t>Обратную связь по выполненным заданиям мы даём в течение 3 рабочих дней с момента получения.</w:t>
       </w:r>
     </w:p>
     <w:p/>
@@ -354,7 +537,7 @@
         </w:rPr>
         <w:t xml:space="preserve">Даны две таблицы: </w:t>
       </w:r>
-      <w:hyperlink r:id="rId8" w:anchor="!17/5d361">
+      <w:hyperlink r:id="rId9" w:anchor="!17/5d361">
         <w:r>
           <w:rPr>
             <w:b/>
@@ -376,7 +559,8 @@
     <w:p>
       <w:pPr>
         <w:pStyle w:val="1"/>
-        <w:spacing w:after="0"/>
+        <w:spacing w:before="0" w:after="0"/>
+        <w:jc w:val="center"/>
         <w:rPr>
           <w:rStyle w:val="a8"/>
           <w:b/>
@@ -387,7 +571,7 @@
           <w:szCs w:val="22"/>
         </w:rPr>
       </w:pPr>
-      <w:bookmarkStart w:id="0" w:name="_Toc559996"/>
+      <w:bookmarkStart w:id="1" w:name="_Toc560708"/>
       <w:r>
         <w:rPr>
           <w:b/>
@@ -420,15 +604,7 @@
         </w:rPr>
         <w:t>1</w:t>
       </w:r>
-      <w:r>
-        <w:rPr>
-          <w:b/>
-          <w:sz w:val="22"/>
-          <w:szCs w:val="22"/>
-        </w:rPr>
-        <w:t>:</w:t>
-      </w:r>
-      <w:bookmarkEnd w:id="0"/>
+      <w:bookmarkEnd w:id="1"/>
     </w:p>
     <w:p>
       <w:pPr>
@@ -638,7 +814,7 @@
           <w:lang w:val="ru-RU"/>
         </w:rPr>
       </w:pPr>
-      <w:hyperlink r:id="rId9" w:anchor="!17/5d361/4465/0" w:history="1">
+      <w:hyperlink r:id="rId10" w:anchor="!17/5d361/4465/0" w:history="1">
         <w:r>
           <w:rPr>
             <w:rStyle w:val="a6"/>
@@ -1141,7 +1317,7 @@
           <w:lang w:val="en-US"/>
         </w:rPr>
       </w:pPr>
-      <w:hyperlink r:id="rId10" w:anchor="!17/5d361/4463/0" w:history="1">
+      <w:hyperlink r:id="rId11" w:anchor="!17/5d361/4463/0" w:history="1">
         <w:r>
           <w:rPr>
             <w:rStyle w:val="a6"/>
@@ -1308,16 +1484,17 @@
           <w:i/>
         </w:rPr>
       </w:pPr>
-      <w:bookmarkStart w:id="1" w:name="_1n105ipkvmj8" w:colFirst="0" w:colLast="0"/>
-      <w:bookmarkEnd w:id="1"/>
-      <w:r>
-        <w:rPr>
-          <w:b/>
-          <w:i/>
-        </w:rPr>
+      <w:bookmarkStart w:id="2" w:name="_1n105ipkvmj8" w:colFirst="0" w:colLast="0"/>
+      <w:bookmarkEnd w:id="2"/>
+      <w:r>
+        <w:rPr>
+          <w:b/>
+          <w:i/>
+        </w:rPr>
+        <w:lastRenderedPageBreak/>
         <w:t xml:space="preserve">Проанализировать </w:t>
       </w:r>
-      <w:hyperlink r:id="rId11">
+      <w:hyperlink r:id="rId12">
         <w:r>
           <w:rPr>
             <w:b/>
@@ -1333,7 +1510,16 @@
           <w:b/>
           <w:i/>
         </w:rPr>
-        <w:t xml:space="preserve"> при помощи языка </w:t>
+        <w:t xml:space="preserve"> при по</w:t>
+      </w:r>
+      <w:bookmarkStart w:id="3" w:name="_GoBack"/>
+      <w:bookmarkEnd w:id="3"/>
+      <w:r>
+        <w:rPr>
+          <w:b/>
+          <w:i/>
+        </w:rPr>
+        <w:t xml:space="preserve">мощи языка </w:t>
       </w:r>
       <w:proofErr w:type="spellStart"/>
       <w:r>
@@ -1435,7 +1621,7 @@
     <w:p>
       <w:pPr>
         <w:pStyle w:val="1"/>
-        <w:spacing w:after="0"/>
+        <w:spacing w:before="0" w:after="0"/>
         <w:rPr>
           <w:rStyle w:val="a8"/>
           <w:b/>
@@ -1446,14 +1632,13 @@
           <w:szCs w:val="22"/>
         </w:rPr>
       </w:pPr>
-      <w:bookmarkStart w:id="2" w:name="_Toc559997"/>
+      <w:bookmarkStart w:id="4" w:name="_Toc560709"/>
       <w:r>
         <w:rPr>
           <w:b/>
           <w:sz w:val="22"/>
           <w:szCs w:val="22"/>
         </w:rPr>
-        <w:lastRenderedPageBreak/>
         <w:t>SOLUTION</w:t>
       </w:r>
       <w:r>
@@ -1480,15 +1665,7 @@
         </w:rPr>
         <w:t>2</w:t>
       </w:r>
-      <w:r>
-        <w:rPr>
-          <w:b/>
-          <w:sz w:val="22"/>
-          <w:szCs w:val="22"/>
-        </w:rPr>
-        <w:t>:</w:t>
-      </w:r>
-      <w:bookmarkEnd w:id="2"/>
+      <w:bookmarkEnd w:id="4"/>
     </w:p>
     <w:p>
       <w:pPr>
@@ -1499,7 +1676,7 @@
         </w:numPr>
         <w:ind w:left="0" w:firstLine="0"/>
       </w:pPr>
-      <w:hyperlink r:id="rId12" w:history="1">
+      <w:hyperlink r:id="rId13" w:history="1">
         <w:r>
           <w:rPr>
             <w:rStyle w:val="a6"/>
@@ -1509,8 +1686,8 @@
       </w:hyperlink>
     </w:p>
     <w:p>
-      <w:bookmarkStart w:id="3" w:name="_g7ri1yatn4wd" w:colFirst="0" w:colLast="0"/>
-      <w:bookmarkEnd w:id="3"/>
+      <w:bookmarkStart w:id="5" w:name="_g7ri1yatn4wd" w:colFirst="0" w:colLast="0"/>
+      <w:bookmarkEnd w:id="5"/>
     </w:p>
     <w:p>
       <w:pPr>
@@ -1533,7 +1710,7 @@
         </w:rPr>
         <w:t xml:space="preserve">Установите </w:t>
       </w:r>
-      <w:hyperlink r:id="rId13">
+      <w:hyperlink r:id="rId14">
         <w:r>
           <w:rPr>
             <w:b/>
@@ -1541,25 +1718,7 @@
             <w:color w:val="1155CC"/>
             <w:u w:val="single"/>
           </w:rPr>
-          <w:t>приложен</w:t>
-        </w:r>
-        <w:r>
-          <w:rPr>
-            <w:b/>
-            <w:i/>
-            <w:color w:val="1155CC"/>
-            <w:u w:val="single"/>
-          </w:rPr>
-          <w:t>и</w:t>
-        </w:r>
-        <w:r>
-          <w:rPr>
-            <w:b/>
-            <w:i/>
-            <w:color w:val="1155CC"/>
-            <w:u w:val="single"/>
-          </w:rPr>
-          <w:t>е Sports.ru</w:t>
+          <w:t>приложение Sports.ru</w:t>
         </w:r>
       </w:hyperlink>
       <w:r>
@@ -1589,7 +1748,7 @@
     <w:p>
       <w:pPr>
         <w:pStyle w:val="1"/>
-        <w:spacing w:after="0"/>
+        <w:spacing w:before="0" w:after="0"/>
         <w:rPr>
           <w:rStyle w:val="a8"/>
           <w:b/>
@@ -1600,24 +1759,14 @@
           <w:szCs w:val="22"/>
         </w:rPr>
       </w:pPr>
-      <w:bookmarkStart w:id="4" w:name="_Toc559998"/>
+      <w:bookmarkStart w:id="6" w:name="_Toc560710"/>
       <w:r>
         <w:rPr>
           <w:b/>
           <w:sz w:val="22"/>
           <w:szCs w:val="22"/>
         </w:rPr>
-        <w:t>S</w:t>
-      </w:r>
-      <w:bookmarkStart w:id="5" w:name="_GoBack"/>
-      <w:bookmarkEnd w:id="5"/>
-      <w:r>
-        <w:rPr>
-          <w:b/>
-          <w:sz w:val="22"/>
-          <w:szCs w:val="22"/>
-        </w:rPr>
-        <w:t>OLUTION</w:t>
+        <w:t>SOLUTION</w:t>
       </w:r>
       <w:r>
         <w:rPr>
@@ -1643,15 +1792,7 @@
         </w:rPr>
         <w:t>3</w:t>
       </w:r>
-      <w:r>
-        <w:rPr>
-          <w:b/>
-          <w:sz w:val="22"/>
-          <w:szCs w:val="22"/>
-        </w:rPr>
-        <w:t>:</w:t>
-      </w:r>
-      <w:bookmarkEnd w:id="4"/>
+      <w:bookmarkEnd w:id="6"/>
     </w:p>
     <w:p>
       <w:pPr>
@@ -1708,13 +1849,7 @@
         <w:rPr>
           <w:lang w:val="ru-RU"/>
         </w:rPr>
-        <w:t xml:space="preserve"> для решения</w:t>
-      </w:r>
-      <w:r>
-        <w:rPr>
-          <w:lang w:val="ru-RU"/>
-        </w:rPr>
-        <w:t>:</w:t>
+        <w:t xml:space="preserve"> для решения:</w:t>
       </w:r>
       <w:r>
         <w:rPr>
@@ -2640,11 +2775,104 @@
           <w:shd w:val="clear" w:color="auto" w:fill="FFFFFF"/>
           <w:lang w:val="ru-RU"/>
         </w:rPr>
-        <w:t>Цели:</w:t>
-      </w:r>
-      <w:r>
-        <w:rPr>
-          <w:b/>
+        <w:t xml:space="preserve">Цели: </w:t>
+      </w:r>
+      <w:r>
+        <w:rPr>
+          <w:color w:val="222222"/>
+          <w:shd w:val="clear" w:color="auto" w:fill="FFFFFF"/>
+          <w:lang w:val="ru-RU"/>
+        </w:rPr>
+        <w:t xml:space="preserve">важна </w:t>
+      </w:r>
+      <w:r>
+        <w:rPr>
+          <w:color w:val="222222"/>
+          <w:shd w:val="clear" w:color="auto" w:fill="FFFFFF"/>
+        </w:rPr>
+        <w:t xml:space="preserve">жизнь </w:t>
+      </w:r>
+      <w:r>
+        <w:rPr>
+          <w:color w:val="222222"/>
+          <w:shd w:val="clear" w:color="auto" w:fill="FFFFFF"/>
+          <w:lang w:val="ru-RU"/>
+        </w:rPr>
+        <w:t xml:space="preserve">и восприятие </w:t>
+      </w:r>
+      <w:r>
+        <w:rPr>
+          <w:color w:val="222222"/>
+          <w:shd w:val="clear" w:color="auto" w:fill="FFFFFF"/>
+        </w:rPr>
+        <w:t xml:space="preserve">продукта на рынке: приток пользователей, доходы от пользователей, характеристики (репутация, узнаваемость) </w:t>
+      </w:r>
+      <w:r>
+        <w:rPr>
+          <w:color w:val="222222"/>
+          <w:shd w:val="clear" w:color="auto" w:fill="FFFFFF"/>
+          <w:lang w:val="ru-RU"/>
+        </w:rPr>
+        <w:t>продукта.</w:t>
+      </w:r>
+    </w:p>
+    <w:p>
+      <w:pPr>
+        <w:ind w:left="284"/>
+        <w:rPr>
+          <w:color w:val="222222"/>
+          <w:shd w:val="clear" w:color="auto" w:fill="FFFFFF"/>
+          <w:lang w:val="ru-RU"/>
+        </w:rPr>
+      </w:pPr>
+      <w:r>
+        <w:rPr>
+          <w:b/>
+          <w:color w:val="222222"/>
+          <w:shd w:val="clear" w:color="auto" w:fill="FFFFFF"/>
+          <w:lang w:val="ru-RU"/>
+        </w:rPr>
+        <w:t>Описание показателей</w:t>
+      </w:r>
+      <w:r>
+        <w:rPr>
+          <w:b/>
+          <w:color w:val="222222"/>
+          <w:shd w:val="clear" w:color="auto" w:fill="FFFFFF"/>
+          <w:lang w:val="ru-RU"/>
+        </w:rPr>
+        <w:t>:</w:t>
+      </w:r>
+    </w:p>
+    <w:p>
+      <w:pPr>
+        <w:ind w:left="567"/>
+        <w:rPr>
+          <w:color w:val="222222"/>
+          <w:shd w:val="clear" w:color="auto" w:fill="FFFFFF"/>
+          <w:lang w:val="ru-RU"/>
+        </w:rPr>
+      </w:pPr>
+      <w:proofErr w:type="spellStart"/>
+      <w:r>
+        <w:rPr>
+          <w:i/>
+          <w:color w:val="222222"/>
+          <w:shd w:val="clear" w:color="auto" w:fill="FFFFFF"/>
+        </w:rPr>
+        <w:t>Churn</w:t>
+      </w:r>
+      <w:proofErr w:type="spellEnd"/>
+      <w:r>
+        <w:rPr>
+          <w:color w:val="222222"/>
+          <w:shd w:val="clear" w:color="auto" w:fill="FFFFFF"/>
+          <w:lang w:val="ru-RU"/>
+        </w:rPr>
+        <w:t xml:space="preserve"> – сколько</w:t>
+      </w:r>
+      <w:r>
+        <w:rPr>
           <w:color w:val="222222"/>
           <w:shd w:val="clear" w:color="auto" w:fill="FFFFFF"/>
           <w:lang w:val="ru-RU"/>
@@ -2657,65 +2885,55 @@
           <w:shd w:val="clear" w:color="auto" w:fill="FFFFFF"/>
           <w:lang w:val="ru-RU"/>
         </w:rPr>
-        <w:t xml:space="preserve">важна </w:t>
-      </w:r>
-      <w:r>
-        <w:rPr>
-          <w:color w:val="222222"/>
-          <w:shd w:val="clear" w:color="auto" w:fill="FFFFFF"/>
-        </w:rPr>
-        <w:t xml:space="preserve">жизнь </w:t>
-      </w:r>
-      <w:r>
-        <w:rPr>
-          <w:color w:val="222222"/>
-          <w:shd w:val="clear" w:color="auto" w:fill="FFFFFF"/>
-          <w:lang w:val="ru-RU"/>
-        </w:rPr>
-        <w:t xml:space="preserve">и восприятие </w:t>
-      </w:r>
-      <w:r>
-        <w:rPr>
-          <w:color w:val="222222"/>
-          <w:shd w:val="clear" w:color="auto" w:fill="FFFFFF"/>
-        </w:rPr>
-        <w:t xml:space="preserve">продукта на рынке: приток пользователей, доходы от пользователей, характеристики (репутация, узнаваемость) </w:t>
-      </w:r>
-      <w:r>
-        <w:rPr>
-          <w:color w:val="222222"/>
-          <w:shd w:val="clear" w:color="auto" w:fill="FFFFFF"/>
-          <w:lang w:val="ru-RU"/>
-        </w:rPr>
-        <w:t>продукта.</w:t>
-      </w:r>
-    </w:p>
-    <w:p>
-      <w:pPr>
-        <w:ind w:left="284"/>
-        <w:rPr>
-          <w:color w:val="222222"/>
-          <w:shd w:val="clear" w:color="auto" w:fill="FFFFFF"/>
-          <w:lang w:val="ru-RU"/>
-        </w:rPr>
-      </w:pPr>
-      <w:r>
-        <w:rPr>
-          <w:b/>
-          <w:color w:val="222222"/>
-          <w:shd w:val="clear" w:color="auto" w:fill="FFFFFF"/>
-          <w:lang w:val="ru-RU"/>
-        </w:rPr>
-        <w:t>Описание показателей</w:t>
-      </w:r>
-      <w:r>
-        <w:rPr>
-          <w:b/>
-          <w:color w:val="222222"/>
-          <w:shd w:val="clear" w:color="auto" w:fill="FFFFFF"/>
-          <w:lang w:val="ru-RU"/>
-        </w:rPr>
-        <w:t>:</w:t>
+        <w:t xml:space="preserve">новых пользователей перестают быть пользователями в период времени </w:t>
+      </w:r>
+      <w:r>
+        <w:rPr>
+          <w:color w:val="222222"/>
+          <w:shd w:val="clear" w:color="auto" w:fill="FFFFFF"/>
+          <w:lang w:val="en-US"/>
+        </w:rPr>
+        <w:t>T</w:t>
+      </w:r>
+      <w:r>
+        <w:rPr>
+          <w:color w:val="222222"/>
+          <w:shd w:val="clear" w:color="auto" w:fill="FFFFFF"/>
+          <w:lang w:val="ru-RU"/>
+        </w:rPr>
+        <w:t>+1</w:t>
+      </w:r>
+      <w:r>
+        <w:rPr>
+          <w:color w:val="222222"/>
+          <w:shd w:val="clear" w:color="auto" w:fill="FFFFFF"/>
+          <w:lang w:val="ru-RU"/>
+        </w:rPr>
+        <w:t xml:space="preserve"> (</w:t>
+      </w:r>
+      <w:r>
+        <w:rPr>
+          <w:color w:val="222222"/>
+          <w:shd w:val="clear" w:color="auto" w:fill="FFFFFF"/>
+          <w:lang w:val="ru-RU"/>
+        </w:rPr>
+        <w:t xml:space="preserve">при действиях </w:t>
+      </w:r>
+      <w:r>
+        <w:rPr>
+          <w:color w:val="222222"/>
+          <w:shd w:val="clear" w:color="auto" w:fill="FFFFFF"/>
+          <w:lang w:val="ru-RU"/>
+        </w:rPr>
+        <w:t>по привлечению)</w:t>
+      </w:r>
+      <w:r>
+        <w:rPr>
+          <w:color w:val="222222"/>
+          <w:shd w:val="clear" w:color="auto" w:fill="FFFFFF"/>
+          <w:lang w:val="ru-RU"/>
+        </w:rPr>
+        <w:t>;</w:t>
       </w:r>
     </w:p>
     <w:p>
@@ -2727,21 +2945,19 @@
           <w:lang w:val="ru-RU"/>
         </w:rPr>
       </w:pPr>
-      <w:proofErr w:type="spellStart"/>
-      <w:r>
-        <w:rPr>
-          <w:i/>
-          <w:color w:val="222222"/>
-          <w:shd w:val="clear" w:color="auto" w:fill="FFFFFF"/>
-        </w:rPr>
-        <w:t>Churn</w:t>
-      </w:r>
-      <w:proofErr w:type="spellEnd"/>
-      <w:r>
-        <w:rPr>
-          <w:color w:val="222222"/>
-          <w:shd w:val="clear" w:color="auto" w:fill="FFFFFF"/>
-          <w:lang w:val="ru-RU"/>
+      <w:r>
+        <w:rPr>
+          <w:i/>
+          <w:color w:val="222222"/>
+          <w:shd w:val="clear" w:color="auto" w:fill="FFFFFF"/>
+          <w:lang w:val="ru-RU"/>
+        </w:rPr>
+        <w:t>«достаточное понимание аудитории»</w:t>
+      </w:r>
+      <w:r>
+        <w:rPr>
+          <w:color w:val="222222"/>
+          <w:shd w:val="clear" w:color="auto" w:fill="FFFFFF"/>
         </w:rPr>
         <w:t xml:space="preserve"> </w:t>
       </w:r>
@@ -2751,129 +2967,7 @@
           <w:shd w:val="clear" w:color="auto" w:fill="FFFFFF"/>
           <w:lang w:val="ru-RU"/>
         </w:rPr>
-        <w:t>–</w:t>
-      </w:r>
-      <w:r>
-        <w:rPr>
-          <w:color w:val="222222"/>
-          <w:shd w:val="clear" w:color="auto" w:fill="FFFFFF"/>
-          <w:lang w:val="ru-RU"/>
-        </w:rPr>
-        <w:t xml:space="preserve"> </w:t>
-      </w:r>
-      <w:r>
-        <w:rPr>
-          <w:color w:val="222222"/>
-          <w:shd w:val="clear" w:color="auto" w:fill="FFFFFF"/>
-          <w:lang w:val="ru-RU"/>
-        </w:rPr>
-        <w:t>сколько</w:t>
-      </w:r>
-      <w:r>
-        <w:rPr>
-          <w:color w:val="222222"/>
-          <w:shd w:val="clear" w:color="auto" w:fill="FFFFFF"/>
-          <w:lang w:val="ru-RU"/>
-        </w:rPr>
-        <w:t xml:space="preserve"> </w:t>
-      </w:r>
-      <w:r>
-        <w:rPr>
-          <w:color w:val="222222"/>
-          <w:shd w:val="clear" w:color="auto" w:fill="FFFFFF"/>
-          <w:lang w:val="ru-RU"/>
-        </w:rPr>
-        <w:t xml:space="preserve">новых пользователей перестают быть пользователями в период времени </w:t>
-      </w:r>
-      <w:r>
-        <w:rPr>
-          <w:color w:val="222222"/>
-          <w:shd w:val="clear" w:color="auto" w:fill="FFFFFF"/>
-          <w:lang w:val="en-US"/>
-        </w:rPr>
-        <w:t>T</w:t>
-      </w:r>
-      <w:r>
-        <w:rPr>
-          <w:color w:val="222222"/>
-          <w:shd w:val="clear" w:color="auto" w:fill="FFFFFF"/>
-          <w:lang w:val="ru-RU"/>
-        </w:rPr>
-        <w:t>+1</w:t>
-      </w:r>
-      <w:r>
-        <w:rPr>
-          <w:color w:val="222222"/>
-          <w:shd w:val="clear" w:color="auto" w:fill="FFFFFF"/>
-          <w:lang w:val="ru-RU"/>
-        </w:rPr>
-        <w:t xml:space="preserve"> (</w:t>
-      </w:r>
-      <w:r>
-        <w:rPr>
-          <w:color w:val="222222"/>
-          <w:shd w:val="clear" w:color="auto" w:fill="FFFFFF"/>
-          <w:lang w:val="ru-RU"/>
-        </w:rPr>
-        <w:t xml:space="preserve">при действиях </w:t>
-      </w:r>
-      <w:r>
-        <w:rPr>
-          <w:color w:val="222222"/>
-          <w:shd w:val="clear" w:color="auto" w:fill="FFFFFF"/>
-          <w:lang w:val="ru-RU"/>
-        </w:rPr>
-        <w:t>по привлечению)</w:t>
-      </w:r>
-      <w:r>
-        <w:rPr>
-          <w:color w:val="222222"/>
-          <w:shd w:val="clear" w:color="auto" w:fill="FFFFFF"/>
-          <w:lang w:val="ru-RU"/>
-        </w:rPr>
-        <w:t>;</w:t>
-      </w:r>
-    </w:p>
-    <w:p>
-      <w:pPr>
-        <w:ind w:left="567"/>
-        <w:rPr>
-          <w:color w:val="222222"/>
-          <w:shd w:val="clear" w:color="auto" w:fill="FFFFFF"/>
-          <w:lang w:val="ru-RU"/>
-        </w:rPr>
-      </w:pPr>
-      <w:r>
-        <w:rPr>
-          <w:i/>
-          <w:color w:val="222222"/>
-          <w:shd w:val="clear" w:color="auto" w:fill="FFFFFF"/>
-          <w:lang w:val="ru-RU"/>
-        </w:rPr>
-        <w:t>«достаточное понимание аудитории»</w:t>
-      </w:r>
-      <w:r>
-        <w:rPr>
-          <w:color w:val="222222"/>
-          <w:shd w:val="clear" w:color="auto" w:fill="FFFFFF"/>
-        </w:rPr>
-        <w:t xml:space="preserve"> </w:t>
-      </w:r>
-      <w:r>
-        <w:rPr>
-          <w:color w:val="222222"/>
-          <w:shd w:val="clear" w:color="auto" w:fill="FFFFFF"/>
-          <w:lang w:val="ru-RU"/>
-        </w:rPr>
-        <w:t>–</w:t>
-      </w:r>
-      <w:r>
-        <w:rPr>
-          <w:color w:val="222222"/>
-          <w:shd w:val="clear" w:color="auto" w:fill="FFFFFF"/>
-          <w:lang w:val="ru-RU"/>
-        </w:rPr>
-        <w:t xml:space="preserve"> выделение кластеров с высоким качеством, описание кластеров, </w:t>
+        <w:t xml:space="preserve">– выделение кластеров с высоким качеством, описание кластеров, </w:t>
       </w:r>
       <w:r>
         <w:rPr>
@@ -2926,16 +3020,7 @@
           <w:shd w:val="clear" w:color="auto" w:fill="FFFFFF"/>
           <w:lang w:val="ru-RU"/>
         </w:rPr>
-        <w:t xml:space="preserve"> </w:t>
-      </w:r>
-      <w:r>
-        <w:rPr>
-          <w:i/>
-          <w:color w:val="222222"/>
-          <w:shd w:val="clear" w:color="auto" w:fill="FFFFFF"/>
-          <w:lang w:val="ru-RU"/>
-        </w:rPr>
-        <w:t xml:space="preserve">и </w:t>
+        <w:t xml:space="preserve"> и </w:t>
       </w:r>
       <w:r>
         <w:rPr>
@@ -2963,90 +3048,9 @@
         <w:t>;</w:t>
       </w:r>
     </w:p>
-    <w:p>
-      <w:pPr>
-        <w:rPr>
-          <w:i/>
-        </w:rPr>
-      </w:pPr>
-      <w:r>
-        <w:rPr>
-          <w:i/>
-        </w:rPr>
-        <w:t xml:space="preserve">Ограничение по срокам выполнения: </w:t>
-      </w:r>
-      <w:r>
-        <w:rPr>
-          <w:b/>
-          <w:i/>
-        </w:rPr>
-        <w:t>2 дня</w:t>
-      </w:r>
-      <w:r>
-        <w:rPr>
-          <w:i/>
-        </w:rPr>
-        <w:t>.</w:t>
-      </w:r>
-    </w:p>
-    <w:p>
-      <w:pPr>
-        <w:rPr>
-          <w:i/>
-        </w:rPr>
-      </w:pPr>
-      <w:r>
-        <w:rPr>
-          <w:i/>
-        </w:rPr>
-        <w:t>Если у вас есть какие-то вопросы - задавайте, постараюсь на них ответить.</w:t>
-      </w:r>
-    </w:p>
-    <w:p>
-      <w:pPr>
-        <w:rPr>
-          <w:i/>
-        </w:rPr>
-      </w:pPr>
-    </w:p>
-    <w:p>
-      <w:pPr>
-        <w:rPr>
-          <w:i/>
-        </w:rPr>
-      </w:pPr>
-      <w:r>
-        <w:rPr>
-          <w:i/>
-        </w:rPr>
-        <w:t xml:space="preserve">Выполненное задание направляйте на почту: </w:t>
-      </w:r>
-      <w:hyperlink r:id="rId14">
-        <w:r>
-          <w:rPr>
-            <w:i/>
-            <w:color w:val="1155CC"/>
-            <w:u w:val="single"/>
-          </w:rPr>
-          <w:t>grekova@sports.ru</w:t>
-        </w:r>
-      </w:hyperlink>
-    </w:p>
-    <w:p>
-      <w:pPr>
-        <w:rPr>
-          <w:i/>
-        </w:rPr>
-      </w:pPr>
-      <w:r>
-        <w:rPr>
-          <w:i/>
-        </w:rPr>
-        <w:t>Обратную связь по выполненным заданиям мы даём в течение 3 рабочих дней с момента получения.</w:t>
-      </w:r>
-    </w:p>
     <w:sectPr>
-      <w:footerReference w:type="default" r:id="rId15"/>
+      <w:headerReference w:type="default" r:id="rId15"/>
+      <w:footerReference w:type="default" r:id="rId16"/>
       <w:pgSz w:w="11909" w:h="16834"/>
       <w:pgMar w:top="720" w:right="720" w:bottom="720" w:left="720" w:header="720" w:footer="720" w:gutter="0"/>
       <w:pgNumType w:start="1"/>
@@ -3092,6 +3096,7 @@
         <w:docPartUnique/>
       </w:docPartObj>
     </w:sdtPr>
+    <w:sdtEndPr/>
     <w:sdtContent>
       <w:p>
         <w:pPr>
@@ -3112,7 +3117,7 @@
             <w:noProof/>
             <w:lang w:val="ru-RU"/>
           </w:rPr>
-          <w:t>1</w:t>
+          <w:t>2</w:t>
         </w:r>
         <w:r>
           <w:fldChar w:fldCharType="end"/>
@@ -3146,6 +3151,128 @@
     </w:p>
   </w:footnote>
 </w:footnotes>
+</file>
+
+<file path=word/header1.xml><?xml version="1.0" encoding="utf-8"?>
+<w:hdr xmlns:wpc="http://schemas.microsoft.com/office/word/2010/wordprocessingCanvas" xmlns:mc="http://schemas.openxmlformats.org/markup-compatibility/2006" xmlns:o="urn:schemas-microsoft-com:office:office" xmlns:r="http://schemas.openxmlformats.org/officeDocument/2006/relationships" xmlns:m="http://schemas.openxmlformats.org/officeDocument/2006/math" xmlns:v="urn:schemas-microsoft-com:vml" xmlns:wp14="http://schemas.microsoft.com/office/word/2010/wordprocessingDrawing" xmlns:wp="http://schemas.openxmlformats.org/drawingml/2006/wordprocessingDrawing" xmlns:w10="urn:schemas-microsoft-com:office:word" xmlns:w="http://schemas.openxmlformats.org/wordprocessingml/2006/main" xmlns:w14="http://schemas.microsoft.com/office/word/2010/wordml" xmlns:w15="http://schemas.microsoft.com/office/word/2012/wordml" xmlns:wpg="http://schemas.microsoft.com/office/word/2010/wordprocessingGroup" xmlns:wpi="http://schemas.microsoft.com/office/word/2010/wordprocessingInk" xmlns:wne="http://schemas.microsoft.com/office/word/2006/wordml" xmlns:wps="http://schemas.microsoft.com/office/word/2010/wordprocessingShape" mc:Ignorable="w14 w15 wp14">
+  <w:p>
+    <w:pPr>
+      <w:pStyle w:val="a9"/>
+      <w:spacing w:after="240"/>
+      <w:jc w:val="center"/>
+      <w:rPr>
+        <w:rFonts w:ascii="Consolas" w:hAnsi="Consolas" w:cs="Consolas"/>
+      </w:rPr>
+    </w:pPr>
+    <w:r>
+      <w:rPr>
+        <w:rFonts w:ascii="Consolas" w:hAnsi="Consolas" w:cs="Consolas"/>
+      </w:rPr>
+      <w:fldChar w:fldCharType="begin"/>
+    </w:r>
+    <w:r>
+      <w:rPr>
+        <w:rFonts w:ascii="Consolas" w:hAnsi="Consolas" w:cs="Consolas"/>
+      </w:rPr>
+      <w:instrText xml:space="preserve"> HYPERLINK "https://www.sports.ru/" </w:instrText>
+    </w:r>
+    <w:r>
+      <w:rPr>
+        <w:rFonts w:ascii="Consolas" w:hAnsi="Consolas" w:cs="Consolas"/>
+      </w:rPr>
+    </w:r>
+    <w:r>
+      <w:rPr>
+        <w:rFonts w:ascii="Consolas" w:hAnsi="Consolas" w:cs="Consolas"/>
+      </w:rPr>
+      <w:fldChar w:fldCharType="separate"/>
+    </w:r>
+    <w:r>
+      <w:rPr>
+        <w:rStyle w:val="a6"/>
+        <w:rFonts w:ascii="Consolas" w:hAnsi="Consolas" w:cs="Consolas"/>
+      </w:rPr>
+      <w:t>https://www.sports.ru/</w:t>
+    </w:r>
+    <w:r>
+      <w:rPr>
+        <w:rFonts w:ascii="Consolas" w:hAnsi="Consolas" w:cs="Consolas"/>
+      </w:rPr>
+      <w:fldChar w:fldCharType="end"/>
+    </w:r>
+    <w:r>
+      <w:rPr>
+        <w:rFonts w:ascii="Consolas" w:hAnsi="Consolas" w:cs="Consolas"/>
+        <w:noProof/>
+        <w:lang w:val="ru-RU"/>
+      </w:rPr>
+      <w:drawing>
+        <wp:anchor distT="0" distB="0" distL="114300" distR="114300" simplePos="0" relativeHeight="251658752" behindDoc="0" locked="0" layoutInCell="1" allowOverlap="1" wp14:anchorId="51B358EC" wp14:editId="68673677">
+          <wp:simplePos x="0" y="0"/>
+          <wp:positionH relativeFrom="column">
+            <wp:posOffset>2735580</wp:posOffset>
+          </wp:positionH>
+          <wp:positionV relativeFrom="paragraph">
+            <wp:posOffset>-320040</wp:posOffset>
+          </wp:positionV>
+          <wp:extent cx="1173480" cy="372745"/>
+          <wp:effectExtent l="0" t="0" r="7620" b="8255"/>
+          <wp:wrapTopAndBottom/>
+          <wp:docPr id="1" name="Рисунок 1" descr="ÐÐ°ÑÑÐ¸Ð½ÐºÐ¸ Ð¿Ð¾ Ð·Ð°Ð¿ÑÐ¾ÑÑ sports.ru">
+            <a:hlinkClick xmlns:a="http://schemas.openxmlformats.org/drawingml/2006/main" r:id="rId1"/>
+          </wp:docPr>
+          <wp:cNvGraphicFramePr>
+            <a:graphicFrameLocks xmlns:a="http://schemas.openxmlformats.org/drawingml/2006/main" noChangeAspect="1"/>
+          </wp:cNvGraphicFramePr>
+          <a:graphic xmlns:a="http://schemas.openxmlformats.org/drawingml/2006/main">
+            <a:graphicData uri="http://schemas.openxmlformats.org/drawingml/2006/picture">
+              <pic:pic xmlns:pic="http://schemas.openxmlformats.org/drawingml/2006/picture">
+                <pic:nvPicPr>
+                  <pic:cNvPr id="0" name="Picture 2" descr="ÐÐ°ÑÑÐ¸Ð½ÐºÐ¸ Ð¿Ð¾ Ð·Ð°Ð¿ÑÐ¾ÑÑ sports.ru"/>
+                  <pic:cNvPicPr>
+                    <a:picLocks noChangeAspect="1" noChangeArrowheads="1"/>
+                  </pic:cNvPicPr>
+                </pic:nvPicPr>
+                <pic:blipFill>
+                  <a:blip r:embed="rId2" cstate="print">
+                    <a:extLst>
+                      <a:ext uri="{28A0092B-C50C-407E-A947-70E740481C1C}">
+                        <a14:useLocalDpi xmlns:a14="http://schemas.microsoft.com/office/drawing/2010/main" val="0"/>
+                      </a:ext>
+                    </a:extLst>
+                  </a:blip>
+                  <a:srcRect/>
+                  <a:stretch>
+                    <a:fillRect/>
+                  </a:stretch>
+                </pic:blipFill>
+                <pic:spPr bwMode="auto">
+                  <a:xfrm>
+                    <a:off x="0" y="0"/>
+                    <a:ext cx="1173480" cy="372745"/>
+                  </a:xfrm>
+                  <a:prstGeom prst="rect">
+                    <a:avLst/>
+                  </a:prstGeom>
+                  <a:noFill/>
+                  <a:ln>
+                    <a:noFill/>
+                  </a:ln>
+                </pic:spPr>
+              </pic:pic>
+            </a:graphicData>
+          </a:graphic>
+          <wp14:sizeRelH relativeFrom="margin">
+            <wp14:pctWidth>0</wp14:pctWidth>
+          </wp14:sizeRelH>
+          <wp14:sizeRelV relativeFrom="margin">
+            <wp14:pctHeight>0</wp14:pctHeight>
+          </wp14:sizeRelV>
+        </wp:anchor>
+      </w:drawing>
+    </w:r>
+  </w:p>
+</w:hdr>
 </file>
 
 <file path=word/numbering.xml><?xml version="1.0" encoding="utf-8"?>
@@ -3171,7 +3298,7 @@
         <v:path o:extrusionok="f" gradientshapeok="t" o:connecttype="rect"/>
         <o:lock v:ext="edit" aspectratio="t"/>
       </v:shapetype>
-      <v:shape id="_x0000_i1101" type="#_x0000_t75" style="width:30pt;height:30pt" o:bullet="t">
+      <v:shape id="_x0000_i1062" type="#_x0000_t75" style="width:30pt;height:30pt" o:bullet="t">
         <v:imagedata r:id="rId1" o:title="1f438"/>
       </v:shape>
     </w:pict>
@@ -3432,7 +3559,7 @@
   </w:docDefaults>
   <w:latentStyles w:defLockedState="0" w:defUIPriority="99" w:defSemiHidden="0" w:defUnhideWhenUsed="0" w:defQFormat="0" w:count="371">
     <w:lsdException w:name="Normal" w:uiPriority="0" w:qFormat="1"/>
-    <w:lsdException w:name="heading 1" w:uiPriority="9" w:qFormat="1"/>
+    <w:lsdException w:name="heading 1" w:uiPriority="0" w:qFormat="1"/>
     <w:lsdException w:name="heading 2" w:semiHidden="1" w:uiPriority="9" w:unhideWhenUsed="1" w:qFormat="1"/>
     <w:lsdException w:name="heading 3" w:semiHidden="1" w:uiPriority="9" w:unhideWhenUsed="1" w:qFormat="1"/>
     <w:lsdException w:name="heading 4" w:semiHidden="1" w:uiPriority="9" w:unhideWhenUsed="1" w:qFormat="1"/>
@@ -4449,7 +4576,7 @@
 </file>
 
 <file path=customXml/itemProps1.xml><?xml version="1.0" encoding="utf-8"?>
-<ds:datastoreItem xmlns:ds="http://schemas.openxmlformats.org/officeDocument/2006/customXml" ds:itemID="{44D62AE6-26B5-4CCC-8A5A-72C90C3B7207}">
+<ds:datastoreItem xmlns:ds="http://schemas.openxmlformats.org/officeDocument/2006/customXml" ds:itemID="{D94B51DE-81E8-474D-ADFA-BBC6932E5C1D}">
   <ds:schemaRefs>
     <ds:schemaRef ds:uri="http://schemas.openxmlformats.org/officeDocument/2006/bibliography"/>
   </ds:schemaRefs>

</xml_diff>